<commit_message>
Cambio de descripcion y analisis
</commit_message>
<xml_diff>
--- a/01_Descripcion_Inicial/Descripcion del Proyecto-MICS.docx
+++ b/01_Descripcion_Inicial/Descripcion del Proyecto-MICS.docx
@@ -20,7 +20,16 @@
           <w:szCs w:val="24"/>
           <w:lang w:val="es-419"/>
         </w:rPr>
-        <w:t>Evidencia de la creación de repositorio</w:t>
+        <w:t>Descripción</w:t>
+      </w:r>
+      <w:r>
+        <w:rPr>
+          <w:rFonts w:ascii="Times New Roman" w:hAnsi="Times New Roman" w:cs="Times New Roman"/>
+          <w:sz w:val="24"/>
+          <w:szCs w:val="24"/>
+          <w:lang w:val="es-419"/>
+        </w:rPr>
+        <w:t xml:space="preserve"> de la creación de repositorio</w:t>
       </w:r>
     </w:p>
     <w:p>
@@ -129,6 +138,33 @@
           <w:lang w:val="es-419"/>
         </w:rPr>
         <w:t>Joseph David Vasquez Quintero</w:t>
+      </w:r>
+      <w:r>
+        <w:rPr>
+          <w:rFonts w:ascii="Times New Roman" w:hAnsi="Times New Roman" w:cs="Times New Roman"/>
+          <w:sz w:val="24"/>
+          <w:szCs w:val="24"/>
+          <w:lang w:val="es-419"/>
+        </w:rPr>
+        <w:t xml:space="preserve"> (</w:t>
+      </w:r>
+      <w:r>
+        <w:rPr>
+          <w:rFonts w:ascii="Times New Roman" w:hAnsi="Times New Roman" w:cs="Times New Roman"/>
+          <w:sz w:val="24"/>
+          <w:szCs w:val="24"/>
+          <w:lang w:val="es-419"/>
+        </w:rPr>
+        <w:t>Líder</w:t>
+      </w:r>
+      <w:r>
+        <w:rPr>
+          <w:rFonts w:ascii="Times New Roman" w:hAnsi="Times New Roman" w:cs="Times New Roman"/>
+          <w:sz w:val="24"/>
+          <w:szCs w:val="24"/>
+          <w:lang w:val="es-419"/>
+        </w:rPr>
+        <w:t>)</w:t>
       </w:r>
     </w:p>
     <w:p>
@@ -419,46 +455,24 @@
           <w:lang w:val="es-419"/>
         </w:rPr>
         <w:lastRenderedPageBreak/>
-        <w:t>Descripción del Proyecto: Sistema de Confirmación</w:t>
-      </w:r>
+        <w:t>Descripción del Proyecto: Sistema de Confirmación de Información Médica</w:t>
+      </w:r>
+    </w:p>
+    <w:p>
+      <w:pPr>
+        <w:spacing w:before="100" w:beforeAutospacing="1" w:after="100" w:afterAutospacing="1" w:line="240" w:lineRule="auto"/>
+        <w:rPr>
+          <w:rFonts w:ascii="Times New Roman" w:eastAsia="Times New Roman" w:hAnsi="Times New Roman" w:cs="Times New Roman"/>
+          <w:sz w:val="24"/>
+          <w:szCs w:val="24"/>
+          <w:lang w:val="es-419"/>
+        </w:rPr>
+      </w:pPr>
       <w:r>
         <w:rPr>
           <w:rFonts w:ascii="Times New Roman" w:eastAsia="Times New Roman" w:hAnsi="Times New Roman" w:cs="Times New Roman"/>
           <w:b/>
           <w:bCs/>
-          <w:sz w:val="27"/>
-          <w:szCs w:val="27"/>
-          <w:lang w:val="es-419"/>
-        </w:rPr>
-        <w:t xml:space="preserve"> de Información</w:t>
-      </w:r>
-      <w:r>
-        <w:rPr>
-          <w:rFonts w:ascii="Times New Roman" w:eastAsia="Times New Roman" w:hAnsi="Times New Roman" w:cs="Times New Roman"/>
-          <w:b/>
-          <w:bCs/>
-          <w:sz w:val="27"/>
-          <w:szCs w:val="27"/>
-          <w:lang w:val="es-419"/>
-        </w:rPr>
-        <w:t xml:space="preserve"> Médica</w:t>
-      </w:r>
-    </w:p>
-    <w:p>
-      <w:pPr>
-        <w:spacing w:before="100" w:beforeAutospacing="1" w:after="100" w:afterAutospacing="1" w:line="240" w:lineRule="auto"/>
-        <w:rPr>
-          <w:rFonts w:ascii="Times New Roman" w:eastAsia="Times New Roman" w:hAnsi="Times New Roman" w:cs="Times New Roman"/>
-          <w:sz w:val="24"/>
-          <w:szCs w:val="24"/>
-          <w:lang w:val="es-419"/>
-        </w:rPr>
-      </w:pPr>
-      <w:r>
-        <w:rPr>
-          <w:rFonts w:ascii="Times New Roman" w:eastAsia="Times New Roman" w:hAnsi="Times New Roman" w:cs="Times New Roman"/>
-          <w:b/>
-          <w:bCs/>
           <w:sz w:val="24"/>
           <w:szCs w:val="24"/>
           <w:lang w:val="es-419"/>
@@ -472,25 +486,7 @@
           <w:szCs w:val="24"/>
           <w:lang w:val="es-419"/>
         </w:rPr>
-        <w:t xml:space="preserve">: Sistema de </w:t>
-      </w:r>
-      <w:r>
-        <w:rPr>
-          <w:rFonts w:ascii="Times New Roman" w:eastAsia="Times New Roman" w:hAnsi="Times New Roman" w:cs="Times New Roman"/>
-          <w:sz w:val="24"/>
-          <w:szCs w:val="24"/>
-          <w:lang w:val="es-419"/>
-        </w:rPr>
-        <w:t>Confirmación</w:t>
-      </w:r>
-      <w:r>
-        <w:rPr>
-          <w:rFonts w:ascii="Times New Roman" w:eastAsia="Times New Roman" w:hAnsi="Times New Roman" w:cs="Times New Roman"/>
-          <w:sz w:val="24"/>
-          <w:szCs w:val="24"/>
-          <w:lang w:val="es-419"/>
-        </w:rPr>
-        <w:t xml:space="preserve"> de Información Médica (</w:t>
+        <w:t>: Sistema de Confirmación de Información Médica (</w:t>
       </w:r>
       <w:r>
         <w:rPr>
@@ -901,477 +897,6 @@
           <w:lang w:val="es-419"/>
         </w:rPr>
         <w:t>: Asegurar que el sistema cumpla con las regulaciones locales como la Ley 1581 de 2012 en Colombia.</w:t>
-      </w:r>
-    </w:p>
-    <w:p>
-      <w:pPr>
-        <w:spacing w:before="100" w:beforeAutospacing="1" w:after="100" w:afterAutospacing="1" w:line="240" w:lineRule="auto"/>
-        <w:rPr>
-          <w:rFonts w:ascii="Times New Roman" w:eastAsia="Times New Roman" w:hAnsi="Times New Roman" w:cs="Times New Roman"/>
-          <w:sz w:val="24"/>
-          <w:szCs w:val="24"/>
-          <w:lang w:val="es-419"/>
-        </w:rPr>
-      </w:pPr>
-      <w:r>
-        <w:rPr>
-          <w:rFonts w:ascii="Times New Roman" w:eastAsia="Times New Roman" w:hAnsi="Times New Roman" w:cs="Times New Roman"/>
-          <w:b/>
-          <w:bCs/>
-          <w:sz w:val="24"/>
-          <w:szCs w:val="24"/>
-          <w:lang w:val="es-419"/>
-        </w:rPr>
-        <w:t>Beneficios del Proyecto</w:t>
-      </w:r>
-      <w:r>
-        <w:rPr>
-          <w:rFonts w:ascii="Times New Roman" w:eastAsia="Times New Roman" w:hAnsi="Times New Roman" w:cs="Times New Roman"/>
-          <w:sz w:val="24"/>
-          <w:szCs w:val="24"/>
-          <w:lang w:val="es-419"/>
-        </w:rPr>
-        <w:t>:</w:t>
-      </w:r>
-    </w:p>
-    <w:p>
-      <w:pPr>
-        <w:numPr>
-          <w:ilvl w:val="0"/>
-          <w:numId w:val="2"/>
-        </w:numPr>
-        <w:spacing w:before="100" w:beforeAutospacing="1" w:after="100" w:afterAutospacing="1" w:line="240" w:lineRule="auto"/>
-        <w:rPr>
-          <w:rFonts w:ascii="Times New Roman" w:eastAsia="Times New Roman" w:hAnsi="Times New Roman" w:cs="Times New Roman"/>
-          <w:sz w:val="24"/>
-          <w:szCs w:val="24"/>
-          <w:lang w:val="es-419"/>
-        </w:rPr>
-      </w:pPr>
-      <w:r>
-        <w:rPr>
-          <w:rFonts w:ascii="Times New Roman" w:eastAsia="Times New Roman" w:hAnsi="Times New Roman" w:cs="Times New Roman"/>
-          <w:sz w:val="24"/>
-          <w:szCs w:val="24"/>
-          <w:lang w:val="es-419"/>
-        </w:rPr>
-        <w:t>Mejora de la interoperabilidad entre instituciones de salud.</w:t>
-      </w:r>
-    </w:p>
-    <w:p>
-      <w:pPr>
-        <w:numPr>
-          <w:ilvl w:val="0"/>
-          <w:numId w:val="2"/>
-        </w:numPr>
-        <w:spacing w:before="100" w:beforeAutospacing="1" w:after="100" w:afterAutospacing="1" w:line="240" w:lineRule="auto"/>
-        <w:rPr>
-          <w:rFonts w:ascii="Times New Roman" w:eastAsia="Times New Roman" w:hAnsi="Times New Roman" w:cs="Times New Roman"/>
-          <w:sz w:val="24"/>
-          <w:szCs w:val="24"/>
-          <w:lang w:val="es-419"/>
-        </w:rPr>
-      </w:pPr>
-      <w:r>
-        <w:rPr>
-          <w:rFonts w:ascii="Times New Roman" w:eastAsia="Times New Roman" w:hAnsi="Times New Roman" w:cs="Times New Roman"/>
-          <w:sz w:val="24"/>
-          <w:szCs w:val="24"/>
-          <w:lang w:val="es-419"/>
-        </w:rPr>
-        <w:t>Reducción de errores manuales y tiempos de espera en la transferencia de datos médicos.</w:t>
-      </w:r>
-    </w:p>
-    <w:p>
-      <w:pPr>
-        <w:numPr>
-          <w:ilvl w:val="0"/>
-          <w:numId w:val="2"/>
-        </w:numPr>
-        <w:spacing w:before="100" w:beforeAutospacing="1" w:after="100" w:afterAutospacing="1" w:line="240" w:lineRule="auto"/>
-        <w:rPr>
-          <w:rFonts w:ascii="Times New Roman" w:eastAsia="Times New Roman" w:hAnsi="Times New Roman" w:cs="Times New Roman"/>
-          <w:sz w:val="24"/>
-          <w:szCs w:val="24"/>
-          <w:lang w:val="es-419"/>
-        </w:rPr>
-      </w:pPr>
-      <w:r>
-        <w:rPr>
-          <w:rFonts w:ascii="Times New Roman" w:eastAsia="Times New Roman" w:hAnsi="Times New Roman" w:cs="Times New Roman"/>
-          <w:sz w:val="24"/>
-          <w:szCs w:val="24"/>
-          <w:lang w:val="es-419"/>
-        </w:rPr>
-        <w:t>Mayor satisfacción del paciente al asegurar una atención continua y bien informada.</w:t>
-      </w:r>
-    </w:p>
-    <w:p>
-      <w:pPr>
-        <w:numPr>
-          <w:ilvl w:val="0"/>
-          <w:numId w:val="2"/>
-        </w:numPr>
-        <w:spacing w:before="100" w:beforeAutospacing="1" w:after="100" w:afterAutospacing="1" w:line="240" w:lineRule="auto"/>
-        <w:rPr>
-          <w:rFonts w:ascii="Times New Roman" w:eastAsia="Times New Roman" w:hAnsi="Times New Roman" w:cs="Times New Roman"/>
-          <w:sz w:val="24"/>
-          <w:szCs w:val="24"/>
-          <w:lang w:val="es-419"/>
-        </w:rPr>
-      </w:pPr>
-      <w:r>
-        <w:rPr>
-          <w:rFonts w:ascii="Times New Roman" w:eastAsia="Times New Roman" w:hAnsi="Times New Roman" w:cs="Times New Roman"/>
-          <w:sz w:val="24"/>
-          <w:szCs w:val="24"/>
-          <w:lang w:val="es-419"/>
-        </w:rPr>
-        <w:t>Cumplimiento con normativas de protección de datos y confidencialidad.</w:t>
-      </w:r>
-    </w:p>
-    <w:p>
-      <w:pPr>
-        <w:spacing w:before="100" w:beforeAutospacing="1" w:after="100" w:afterAutospacing="1" w:line="240" w:lineRule="auto"/>
-        <w:rPr>
-          <w:rFonts w:ascii="Times New Roman" w:eastAsia="Times New Roman" w:hAnsi="Times New Roman" w:cs="Times New Roman"/>
-          <w:sz w:val="24"/>
-          <w:szCs w:val="24"/>
-          <w:lang w:val="es-419"/>
-        </w:rPr>
-      </w:pPr>
-      <w:r>
-        <w:rPr>
-          <w:rFonts w:ascii="Times New Roman" w:eastAsia="Times New Roman" w:hAnsi="Times New Roman" w:cs="Times New Roman"/>
-          <w:b/>
-          <w:bCs/>
-          <w:sz w:val="24"/>
-          <w:szCs w:val="24"/>
-          <w:lang w:val="es-419"/>
-        </w:rPr>
-        <w:t>Tecnologías a Utilizar</w:t>
-      </w:r>
-      <w:r>
-        <w:rPr>
-          <w:rFonts w:ascii="Times New Roman" w:eastAsia="Times New Roman" w:hAnsi="Times New Roman" w:cs="Times New Roman"/>
-          <w:sz w:val="24"/>
-          <w:szCs w:val="24"/>
-          <w:lang w:val="es-419"/>
-        </w:rPr>
-        <w:t>:</w:t>
-      </w:r>
-    </w:p>
-    <w:p>
-      <w:pPr>
-        <w:numPr>
-          <w:ilvl w:val="0"/>
-          <w:numId w:val="3"/>
-        </w:numPr>
-        <w:spacing w:before="100" w:beforeAutospacing="1" w:after="100" w:afterAutospacing="1" w:line="240" w:lineRule="auto"/>
-        <w:rPr>
-          <w:rFonts w:ascii="Times New Roman" w:eastAsia="Times New Roman" w:hAnsi="Times New Roman" w:cs="Times New Roman"/>
-          <w:sz w:val="24"/>
-          <w:szCs w:val="24"/>
-          <w:lang w:val="es-419"/>
-        </w:rPr>
-      </w:pPr>
-      <w:r>
-        <w:rPr>
-          <w:rFonts w:ascii="Times New Roman" w:eastAsia="Times New Roman" w:hAnsi="Times New Roman" w:cs="Times New Roman"/>
-          <w:b/>
-          <w:bCs/>
-          <w:sz w:val="24"/>
-          <w:szCs w:val="24"/>
-          <w:lang w:val="es-419"/>
-        </w:rPr>
-        <w:t>Lenguajes de Programación</w:t>
-      </w:r>
-      <w:r>
-        <w:rPr>
-          <w:rFonts w:ascii="Times New Roman" w:eastAsia="Times New Roman" w:hAnsi="Times New Roman" w:cs="Times New Roman"/>
-          <w:sz w:val="24"/>
-          <w:szCs w:val="24"/>
-          <w:lang w:val="es-419"/>
-        </w:rPr>
-        <w:t>: Java para la transformación y manipulación de datos.</w:t>
-      </w:r>
-    </w:p>
-    <w:p>
-      <w:pPr>
-        <w:numPr>
-          <w:ilvl w:val="0"/>
-          <w:numId w:val="3"/>
-        </w:numPr>
-        <w:spacing w:before="100" w:beforeAutospacing="1" w:after="100" w:afterAutospacing="1" w:line="240" w:lineRule="auto"/>
-        <w:rPr>
-          <w:rFonts w:ascii="Times New Roman" w:eastAsia="Times New Roman" w:hAnsi="Times New Roman" w:cs="Times New Roman"/>
-          <w:sz w:val="24"/>
-          <w:szCs w:val="24"/>
-          <w:lang w:val="es-419"/>
-        </w:rPr>
-      </w:pPr>
-      <w:r>
-        <w:rPr>
-          <w:rFonts w:ascii="Times New Roman" w:eastAsia="Times New Roman" w:hAnsi="Times New Roman" w:cs="Times New Roman"/>
-          <w:b/>
-          <w:bCs/>
-          <w:sz w:val="24"/>
-          <w:szCs w:val="24"/>
-          <w:lang w:val="es-419"/>
-        </w:rPr>
-        <w:t>Bases de Datos</w:t>
-      </w:r>
-      <w:r>
-        <w:rPr>
-          <w:rFonts w:ascii="Times New Roman" w:eastAsia="Times New Roman" w:hAnsi="Times New Roman" w:cs="Times New Roman"/>
-          <w:sz w:val="24"/>
-          <w:szCs w:val="24"/>
-          <w:lang w:val="es-419"/>
-        </w:rPr>
-        <w:t>: PostgreSQL para el almacenamiento de registros de transferencia.</w:t>
-      </w:r>
-    </w:p>
-    <w:p>
-      <w:pPr>
-        <w:numPr>
-          <w:ilvl w:val="0"/>
-          <w:numId w:val="3"/>
-        </w:numPr>
-        <w:spacing w:before="100" w:beforeAutospacing="1" w:after="100" w:afterAutospacing="1" w:line="240" w:lineRule="auto"/>
-        <w:rPr>
-          <w:rFonts w:ascii="Times New Roman" w:eastAsia="Times New Roman" w:hAnsi="Times New Roman" w:cs="Times New Roman"/>
-          <w:sz w:val="24"/>
-          <w:szCs w:val="24"/>
-          <w:lang w:val="es-419"/>
-        </w:rPr>
-      </w:pPr>
-      <w:r>
-        <w:rPr>
-          <w:rFonts w:ascii="Times New Roman" w:eastAsia="Times New Roman" w:hAnsi="Times New Roman" w:cs="Times New Roman"/>
-          <w:b/>
-          <w:bCs/>
-          <w:sz w:val="24"/>
-          <w:szCs w:val="24"/>
-          <w:lang w:val="es-419"/>
-        </w:rPr>
-        <w:lastRenderedPageBreak/>
-        <w:t>Framework de Desarrollo Web</w:t>
-      </w:r>
-      <w:r>
-        <w:rPr>
-          <w:rFonts w:ascii="Times New Roman" w:eastAsia="Times New Roman" w:hAnsi="Times New Roman" w:cs="Times New Roman"/>
-          <w:sz w:val="24"/>
-          <w:szCs w:val="24"/>
-          <w:lang w:val="es-419"/>
-        </w:rPr>
-        <w:t>: Django o Flask para la creación de la interfaz de usuario.</w:t>
-      </w:r>
-    </w:p>
-    <w:p>
-      <w:pPr>
-        <w:numPr>
-          <w:ilvl w:val="0"/>
-          <w:numId w:val="3"/>
-        </w:numPr>
-        <w:spacing w:before="100" w:beforeAutospacing="1" w:after="100" w:afterAutospacing="1" w:line="240" w:lineRule="auto"/>
-        <w:rPr>
-          <w:rFonts w:ascii="Times New Roman" w:eastAsia="Times New Roman" w:hAnsi="Times New Roman" w:cs="Times New Roman"/>
-          <w:sz w:val="24"/>
-          <w:szCs w:val="24"/>
-          <w:lang w:val="es-419"/>
-        </w:rPr>
-      </w:pPr>
-      <w:r>
-        <w:rPr>
-          <w:rFonts w:ascii="Times New Roman" w:eastAsia="Times New Roman" w:hAnsi="Times New Roman" w:cs="Times New Roman"/>
-          <w:b/>
-          <w:bCs/>
-          <w:sz w:val="24"/>
-          <w:szCs w:val="24"/>
-          <w:lang w:val="es-419"/>
-        </w:rPr>
-        <w:t>Integración de APIs</w:t>
-      </w:r>
-      <w:r>
-        <w:rPr>
-          <w:rFonts w:ascii="Times New Roman" w:eastAsia="Times New Roman" w:hAnsi="Times New Roman" w:cs="Times New Roman"/>
-          <w:sz w:val="24"/>
-          <w:szCs w:val="24"/>
-          <w:lang w:val="es-419"/>
-        </w:rPr>
-        <w:t>: HL7 o FHIR para el intercambio de información médica estandarizada.</w:t>
-      </w:r>
-    </w:p>
-    <w:p>
-      <w:pPr>
-        <w:spacing w:before="100" w:beforeAutospacing="1" w:after="100" w:afterAutospacing="1" w:line="240" w:lineRule="auto"/>
-        <w:rPr>
-          <w:rFonts w:ascii="Times New Roman" w:eastAsia="Times New Roman" w:hAnsi="Times New Roman" w:cs="Times New Roman"/>
-          <w:sz w:val="24"/>
-          <w:szCs w:val="24"/>
-          <w:lang w:val="es-419"/>
-        </w:rPr>
-      </w:pPr>
-      <w:r>
-        <w:rPr>
-          <w:rFonts w:ascii="Times New Roman" w:eastAsia="Times New Roman" w:hAnsi="Times New Roman" w:cs="Times New Roman"/>
-          <w:b/>
-          <w:bCs/>
-          <w:sz w:val="24"/>
-          <w:szCs w:val="24"/>
-          <w:lang w:val="es-419"/>
-        </w:rPr>
-        <w:t>Entregables</w:t>
-      </w:r>
-      <w:r>
-        <w:rPr>
-          <w:rFonts w:ascii="Times New Roman" w:eastAsia="Times New Roman" w:hAnsi="Times New Roman" w:cs="Times New Roman"/>
-          <w:sz w:val="24"/>
-          <w:szCs w:val="24"/>
-          <w:lang w:val="es-419"/>
-        </w:rPr>
-        <w:t>:</w:t>
-      </w:r>
-    </w:p>
-    <w:p>
-      <w:pPr>
-        <w:numPr>
-          <w:ilvl w:val="0"/>
-          <w:numId w:val="4"/>
-        </w:numPr>
-        <w:spacing w:before="100" w:beforeAutospacing="1" w:after="100" w:afterAutospacing="1" w:line="240" w:lineRule="auto"/>
-        <w:rPr>
-          <w:rFonts w:ascii="Times New Roman" w:eastAsia="Times New Roman" w:hAnsi="Times New Roman" w:cs="Times New Roman"/>
-          <w:sz w:val="24"/>
-          <w:szCs w:val="24"/>
-          <w:lang w:val="es-419"/>
-        </w:rPr>
-      </w:pPr>
-      <w:r>
-        <w:rPr>
-          <w:rFonts w:ascii="Times New Roman" w:eastAsia="Times New Roman" w:hAnsi="Times New Roman" w:cs="Times New Roman"/>
-          <w:sz w:val="24"/>
-          <w:szCs w:val="24"/>
-          <w:lang w:val="es-419"/>
-        </w:rPr>
-        <w:t>Plataforma de transferencia de información médica con acceso seguro y validación de usuarios.</w:t>
-      </w:r>
-    </w:p>
-    <w:p>
-      <w:pPr>
-        <w:numPr>
-          <w:ilvl w:val="0"/>
-          <w:numId w:val="4"/>
-        </w:numPr>
-        <w:spacing w:before="100" w:beforeAutospacing="1" w:after="100" w:afterAutospacing="1" w:line="240" w:lineRule="auto"/>
-        <w:rPr>
-          <w:rFonts w:ascii="Times New Roman" w:eastAsia="Times New Roman" w:hAnsi="Times New Roman" w:cs="Times New Roman"/>
-          <w:sz w:val="24"/>
-          <w:szCs w:val="24"/>
-          <w:lang w:val="es-419"/>
-        </w:rPr>
-      </w:pPr>
-      <w:r>
-        <w:rPr>
-          <w:rFonts w:ascii="Times New Roman" w:eastAsia="Times New Roman" w:hAnsi="Times New Roman" w:cs="Times New Roman"/>
-          <w:sz w:val="24"/>
-          <w:szCs w:val="24"/>
-          <w:lang w:val="es-419"/>
-        </w:rPr>
-        <w:t>Funcionalidad de transformación y estandarización de datos.</w:t>
-      </w:r>
-    </w:p>
-    <w:p>
-      <w:pPr>
-        <w:numPr>
-          <w:ilvl w:val="0"/>
-          <w:numId w:val="4"/>
-        </w:numPr>
-        <w:spacing w:before="100" w:beforeAutospacing="1" w:after="100" w:afterAutospacing="1" w:line="240" w:lineRule="auto"/>
-        <w:rPr>
-          <w:rFonts w:ascii="Times New Roman" w:eastAsia="Times New Roman" w:hAnsi="Times New Roman" w:cs="Times New Roman"/>
-          <w:sz w:val="24"/>
-          <w:szCs w:val="24"/>
-          <w:lang w:val="es-419"/>
-        </w:rPr>
-      </w:pPr>
-      <w:r>
-        <w:rPr>
-          <w:rFonts w:ascii="Times New Roman" w:eastAsia="Times New Roman" w:hAnsi="Times New Roman" w:cs="Times New Roman"/>
-          <w:sz w:val="24"/>
-          <w:szCs w:val="24"/>
-          <w:lang w:val="es-419"/>
-        </w:rPr>
-        <w:t>Interfaz de usuario completa y funcional.</w:t>
-      </w:r>
-    </w:p>
-    <w:p>
-      <w:pPr>
-        <w:numPr>
-          <w:ilvl w:val="0"/>
-          <w:numId w:val="4"/>
-        </w:numPr>
-        <w:spacing w:before="100" w:beforeAutospacing="1" w:after="100" w:afterAutospacing="1" w:line="240" w:lineRule="auto"/>
-        <w:rPr>
-          <w:rFonts w:ascii="Times New Roman" w:eastAsia="Times New Roman" w:hAnsi="Times New Roman" w:cs="Times New Roman"/>
-          <w:sz w:val="24"/>
-          <w:szCs w:val="24"/>
-          <w:lang w:val="es-419"/>
-        </w:rPr>
-      </w:pPr>
-      <w:r>
-        <w:rPr>
-          <w:rFonts w:ascii="Times New Roman" w:eastAsia="Times New Roman" w:hAnsi="Times New Roman" w:cs="Times New Roman"/>
-          <w:sz w:val="24"/>
-          <w:szCs w:val="24"/>
-          <w:lang w:val="es-419"/>
-        </w:rPr>
-        <w:t>Documentación técnica y manual de usuario.</w:t>
-      </w:r>
-    </w:p>
-    <w:p>
-      <w:pPr>
-        <w:numPr>
-          <w:ilvl w:val="0"/>
-          <w:numId w:val="4"/>
-        </w:numPr>
-        <w:spacing w:before="100" w:beforeAutospacing="1" w:after="100" w:afterAutospacing="1" w:line="240" w:lineRule="auto"/>
-        <w:rPr>
-          <w:rFonts w:ascii="Times New Roman" w:eastAsia="Times New Roman" w:hAnsi="Times New Roman" w:cs="Times New Roman"/>
-          <w:sz w:val="24"/>
-          <w:szCs w:val="24"/>
-          <w:lang w:val="es-419"/>
-        </w:rPr>
-      </w:pPr>
-      <w:r>
-        <w:rPr>
-          <w:rFonts w:ascii="Times New Roman" w:eastAsia="Times New Roman" w:hAnsi="Times New Roman" w:cs="Times New Roman"/>
-          <w:sz w:val="24"/>
-          <w:szCs w:val="24"/>
-          <w:lang w:val="es-419"/>
-        </w:rPr>
-        <w:t>Pruebas de integración y validación con al menos dos instituciones de salud.</w:t>
-      </w:r>
-    </w:p>
-    <w:p>
-      <w:pPr>
-        <w:spacing w:line="360" w:lineRule="auto"/>
-        <w:jc w:val="center"/>
-        <w:rPr>
-          <w:rFonts w:ascii="Times New Roman" w:hAnsi="Times New Roman" w:cs="Times New Roman"/>
-          <w:sz w:val="24"/>
-          <w:szCs w:val="24"/>
-          <w:lang w:val="es-419"/>
-        </w:rPr>
-      </w:pPr>
-      <w:r>
-        <w:rPr>
-          <w:rFonts w:ascii="Times New Roman" w:eastAsia="Times New Roman" w:hAnsi="Times New Roman" w:cs="Times New Roman"/>
-          <w:sz w:val="24"/>
-          <w:szCs w:val="24"/>
-          <w:lang w:val="es-419"/>
-        </w:rPr>
-        <w:t>Este sistema contribuirá a mejorar la comunicación y colaboración entre instituciones médicas, garantizando un cuidado de la salud más eficiente y centrado en el paciente.</w:t>
       </w:r>
     </w:p>
     <w:sectPr>

</xml_diff>